<commit_message>
Shorten long-form cover page header
</commit_message>
<xml_diff>
--- a/certificate-a4.docx
+++ b/certificate-a4.docx
@@ -10,16 +10,13 @@
         <w:spacing w:lineRule="auto" w:line="288" w:before="115" w:after="115"/>
         <w:ind w:left="0" w:right="0" w:hanging="0"/>
         <w:jc w:val="left"/>
-        <w:rPr>
-          <w:b/>
-          <w:b/>
-        </w:rPr>
-      </w:pPr>
-      <w:r>
-        <w:rPr>
-          <w:b/>
-        </w:rPr>
-        <w:t>Standard Form Certificate</w:t>
+        <w:rPr/>
+      </w:pPr>
+      <w:r>
+        <w:rPr>
+          <w:b/>
+        </w:rPr>
+        <w:t>Standard Nondisclosure Agreement Proposal</w:t>
       </w:r>
     </w:p>
     <w:p>
@@ -34,31 +31,21 @@
       </w:pPr>
       <w:r>
         <w:rPr/>
-        <w:t xml:space="preserve">Apart from the purpose, governing law, any forum for disputes, and any specific term that I have filled in below, I certify that the following proposed terms are exactly the same as </w:t>
-      </w:r>
-      <w:r>
-        <w:rPr>
-          <w:b/>
-        </w:rPr>
-        <w:t xml:space="preserve">The </w:t>
-      </w:r>
-      <w:r>
-        <w:rPr>
-          <w:b/>
-        </w:rPr>
-        <w:t>{{{brand}}}</w:t>
-      </w:r>
-      <w:r>
-        <w:rPr>
-          <w:b/>
-        </w:rPr>
-        <w:t xml:space="preserve"> NDA </w:t>
-      </w:r>
-      <w:r>
-        <w:rPr>
-          <w:b/>
-        </w:rPr>
-        <w:t xml:space="preserve">{{{version}}} </w:t>
+        <w:t xml:space="preserve">I </w:t>
+      </w:r>
+      <w:r>
+        <w:rPr/>
+        <w:t xml:space="preserve">propose that we sign a standard nondisclosure agreement on the following terms, which I certify </w:t>
+      </w:r>
+      <w:r>
+        <w:rPr/>
+        <w:t xml:space="preserve">are exactly the same as </w:t>
+      </w:r>
+      <w:r>
+        <w:rPr>
+          <w:b/>
+        </w:rPr>
+        <w:t xml:space="preserve">The {{{brand}}} NDA {{{version}}} </w:t>
       </w:r>
       <w:r>
         <w:rPr/>
@@ -163,6 +150,24 @@
       <w:pPr>
         <w:pStyle w:val="Normal"/>
         <w:widowControl/>
+        <w:tabs>
+          <w:tab w:val="clear" w:pos="720"/>
+          <w:tab w:val="left" w:pos="2160" w:leader="none"/>
+        </w:tabs>
+        <w:bidi w:val="0"/>
+        <w:spacing w:lineRule="auto" w:line="360" w:before="244" w:after="244"/>
+        <w:ind w:left="0" w:right="0" w:hanging="0"/>
+        <w:jc w:val="left"/>
+        <w:rPr/>
+      </w:pPr>
+      <w:r>
+        <w:rPr/>
+      </w:r>
+    </w:p>
+    <w:p>
+      <w:pPr>
+        <w:pStyle w:val="Normal"/>
+        <w:widowControl/>
         <w:bidi w:val="0"/>
         <w:spacing w:lineRule="auto" w:line="360" w:before="244" w:after="244"/>
         <w:ind w:left="2160" w:right="2160" w:hanging="2160"/>
@@ -286,29 +291,6 @@
           <w:u w:val="none"/>
         </w:rPr>
         <w:t>[Optional. State how long the agreement will cover new confidential information disclosed.]</w:t>
-      </w:r>
-    </w:p>
-    <w:p>
-      <w:pPr>
-        <w:pStyle w:val="Normal"/>
-        <w:widowControl/>
-        <w:bidi w:val="0"/>
-        <w:spacing w:lineRule="auto" w:line="360" w:before="244" w:after="244"/>
-        <w:ind w:left="2160" w:right="2160" w:hanging="2160"/>
-        <w:jc w:val="left"/>
-        <w:rPr>
-          <w:b w:val="false"/>
-          <w:b w:val="false"/>
-          <w:bCs w:val="false"/>
-          <w:u w:val="none"/>
-        </w:rPr>
-      </w:pPr>
-      <w:r>
-        <w:rPr>
-          <w:b w:val="false"/>
-          <w:bCs w:val="false"/>
-          <w:u w:val="none"/>
-        </w:rPr>
       </w:r>
     </w:p>
     <w:p>
@@ -359,7 +341,7 @@
     <w:pPr>
       <w:widowControl/>
       <w:suppressAutoHyphens w:val="true"/>
-      <w:overflowPunct w:val="false"/>
+      <w:overflowPunct w:val="true"/>
       <w:bidi w:val="0"/>
       <w:spacing w:lineRule="auto" w:line="240" w:before="120" w:after="120"/>
       <w:jc w:val="both"/>

</xml_diff>